<commit_message>
2022.9.16 update feature selection part
</commit_message>
<xml_diff>
--- a/Supplementary Material/Supplementary Material.docx
+++ b/Supplementary Material/Supplementary Material.docx
@@ -1,6 +1,6 @@
 
 <file path=word/document.xml><?xml version="1.0" encoding="utf-8"?>
-<w:document xmlns:wpc="http://schemas.microsoft.com/office/word/2010/wordprocessingCanvas" xmlns:cx="http://schemas.microsoft.com/office/drawing/2014/chartex" xmlns:cx1="http://schemas.microsoft.com/office/drawing/2015/9/8/chartex" xmlns:cx2="http://schemas.microsoft.com/office/drawing/2015/10/21/chartex" xmlns:cx3="http://schemas.microsoft.com/office/drawing/2016/5/9/chartex" xmlns:cx4="http://schemas.microsoft.com/office/drawing/2016/5/10/chartex" xmlns:cx5="http://schemas.microsoft.com/office/drawing/2016/5/11/chartex" xmlns:cx6="http://schemas.microsoft.com/office/drawing/2016/5/12/chartex" xmlns:cx7="http://schemas.microsoft.com/office/drawing/2016/5/13/chartex" xmlns:cx8="http://schemas.microsoft.com/office/drawing/2016/5/14/chartex" xmlns:mc="http://schemas.openxmlformats.org/markup-compatibility/2006" xmlns:aink="http://schemas.microsoft.com/office/drawing/2016/ink" xmlns:am3d="http://schemas.microsoft.com/office/drawing/2017/model3d" xmlns:o="urn:schemas-microsoft-com:office:office" xmlns:r="http://schemas.openxmlformats.org/officeDocument/2006/relationships" xmlns:m="http://schemas.openxmlformats.org/officeDocument/2006/math" xmlns:v="urn:schemas-microsoft-com:vml" xmlns:wp14="http://schemas.microsoft.com/office/word/2010/wordprocessingDrawing" xmlns:wp="http://schemas.openxmlformats.org/drawingml/2006/wordprocessingDrawing" xmlns:w10="urn:schemas-microsoft-com:office:word" xmlns:w="http://schemas.openxmlformats.org/wordprocessingml/2006/main" xmlns:w14="http://schemas.microsoft.com/office/word/2010/wordml" xmlns:w15="http://schemas.microsoft.com/office/word/2012/wordml" xmlns:w16cex="http://schemas.microsoft.com/office/word/2018/wordml/cex" xmlns:w16cid="http://schemas.microsoft.com/office/word/2016/wordml/cid" xmlns:w16="http://schemas.microsoft.com/office/word/2018/wordml" xmlns:w16sdtdh="http://schemas.microsoft.com/office/word/2020/wordml/sdtdatahash" xmlns:w16se="http://schemas.microsoft.com/office/word/2015/wordml/symex" xmlns:wpg="http://schemas.microsoft.com/office/word/2010/wordprocessingGroup" xmlns:wpi="http://schemas.microsoft.com/office/word/2010/wordprocessingInk" xmlns:wne="http://schemas.microsoft.com/office/word/2006/wordml" xmlns:wps="http://schemas.microsoft.com/office/word/2010/wordprocessingShape" mc:Ignorable="w14 w15 w16se w16cid w16 w16cex w16sdtdh wp14">
+<w:document xmlns:wpc="http://schemas.microsoft.com/office/word/2010/wordprocessingCanvas" xmlns:cx="http://schemas.microsoft.com/office/drawing/2014/chartex" xmlns:cx1="http://schemas.microsoft.com/office/drawing/2015/9/8/chartex" xmlns:cx2="http://schemas.microsoft.com/office/drawing/2015/10/21/chartex" xmlns:cx3="http://schemas.microsoft.com/office/drawing/2016/5/9/chartex" xmlns:cx4="http://schemas.microsoft.com/office/drawing/2016/5/10/chartex" xmlns:cx5="http://schemas.microsoft.com/office/drawing/2016/5/11/chartex" xmlns:cx6="http://schemas.microsoft.com/office/drawing/2016/5/12/chartex" xmlns:cx7="http://schemas.microsoft.com/office/drawing/2016/5/13/chartex" xmlns:cx8="http://schemas.microsoft.com/office/drawing/2016/5/14/chartex" xmlns:mc="http://schemas.openxmlformats.org/markup-compatibility/2006" xmlns:aink="http://schemas.microsoft.com/office/drawing/2016/ink" xmlns:am3d="http://schemas.microsoft.com/office/drawing/2017/model3d" xmlns:o="urn:schemas-microsoft-com:office:office" xmlns:oel="http://schemas.microsoft.com/office/2019/extlst" xmlns:r="http://schemas.openxmlformats.org/officeDocument/2006/relationships" xmlns:m="http://schemas.openxmlformats.org/officeDocument/2006/math" xmlns:v="urn:schemas-microsoft-com:vml" xmlns:wp14="http://schemas.microsoft.com/office/word/2010/wordprocessingDrawing" xmlns:wp="http://schemas.openxmlformats.org/drawingml/2006/wordprocessingDrawing" xmlns:w10="urn:schemas-microsoft-com:office:word" xmlns:w="http://schemas.openxmlformats.org/wordprocessingml/2006/main" xmlns:w14="http://schemas.microsoft.com/office/word/2010/wordml" xmlns:w15="http://schemas.microsoft.com/office/word/2012/wordml" xmlns:w16cex="http://schemas.microsoft.com/office/word/2018/wordml/cex" xmlns:w16cid="http://schemas.microsoft.com/office/word/2016/wordml/cid" xmlns:w16="http://schemas.microsoft.com/office/word/2018/wordml" xmlns:w16sdtdh="http://schemas.microsoft.com/office/word/2020/wordml/sdtdatahash" xmlns:w16se="http://schemas.microsoft.com/office/word/2015/wordml/symex" xmlns:wpg="http://schemas.microsoft.com/office/word/2010/wordprocessingGroup" xmlns:wpi="http://schemas.microsoft.com/office/word/2010/wordprocessingInk" xmlns:wne="http://schemas.microsoft.com/office/word/2006/wordml" xmlns:wps="http://schemas.microsoft.com/office/word/2010/wordprocessingShape" mc:Ignorable="w14 w15 w16se w16cid w16 w16cex w16sdtdh wp14">
   <w:body>
     <w:p>
       <w:pPr>
@@ -1048,7 +1048,7 @@
       <w:tr>
         <w:tc>
           <w:tcPr>
-            <w:tcW w:w="1701" w:type="dxa"/>
+            <w:tcW w:w="1574" w:type="dxa"/>
             <w:tcBorders>
               <w:top w:val="single" w:sz="12" w:space="0" w:color="auto"/>
               <w:bottom w:val="single" w:sz="12" w:space="0" w:color="auto"/>
@@ -1075,7 +1075,7 @@
         </w:tc>
         <w:tc>
           <w:tcPr>
-            <w:tcW w:w="1651" w:type="dxa"/>
+            <w:tcW w:w="1683" w:type="dxa"/>
             <w:tcBorders>
               <w:top w:val="single" w:sz="12" w:space="0" w:color="auto"/>
               <w:left w:val="single" w:sz="12" w:space="0" w:color="auto"/>
@@ -1109,7 +1109,7 @@
         </w:tc>
         <w:tc>
           <w:tcPr>
-            <w:tcW w:w="1651" w:type="dxa"/>
+            <w:tcW w:w="1683" w:type="dxa"/>
             <w:tcBorders>
               <w:top w:val="single" w:sz="12" w:space="0" w:color="auto"/>
               <w:bottom w:val="single" w:sz="12" w:space="0" w:color="auto"/>
@@ -1135,7 +1135,7 @@
         </w:tc>
         <w:tc>
           <w:tcPr>
-            <w:tcW w:w="1651" w:type="dxa"/>
+            <w:tcW w:w="1683" w:type="dxa"/>
             <w:tcBorders>
               <w:top w:val="single" w:sz="12" w:space="0" w:color="auto"/>
               <w:bottom w:val="single" w:sz="12" w:space="0" w:color="auto"/>
@@ -1161,7 +1161,7 @@
         </w:tc>
         <w:tc>
           <w:tcPr>
-            <w:tcW w:w="1652" w:type="dxa"/>
+            <w:tcW w:w="1683" w:type="dxa"/>
             <w:tcBorders>
               <w:top w:val="single" w:sz="12" w:space="0" w:color="auto"/>
               <w:bottom w:val="single" w:sz="12" w:space="0" w:color="auto"/>
@@ -1189,7 +1189,7 @@
       <w:tr>
         <w:tc>
           <w:tcPr>
-            <w:tcW w:w="1701" w:type="dxa"/>
+            <w:tcW w:w="1574" w:type="dxa"/>
             <w:tcBorders>
               <w:top w:val="single" w:sz="12" w:space="0" w:color="auto"/>
               <w:right w:val="single" w:sz="12" w:space="0" w:color="auto"/>
@@ -1215,7 +1215,7 @@
         </w:tc>
         <w:tc>
           <w:tcPr>
-            <w:tcW w:w="1651" w:type="dxa"/>
+            <w:tcW w:w="1683" w:type="dxa"/>
             <w:tcBorders>
               <w:top w:val="single" w:sz="12" w:space="0" w:color="auto"/>
               <w:left w:val="single" w:sz="12" w:space="0" w:color="auto"/>
@@ -1237,13 +1237,37 @@
                 <w:sz w:val="22"/>
                 <w:szCs w:val="22"/>
               </w:rPr>
-              <w:t>0.9028±0.0337</w:t>
-            </w:r>
-          </w:p>
-        </w:tc>
-        <w:tc>
-          <w:tcPr>
-            <w:tcW w:w="1651" w:type="dxa"/>
+              <w:t>0.</w:t>
+            </w:r>
+            <w:r>
+              <w:rPr>
+                <w:rFonts w:ascii="Arial" w:hAnsi="Arial" w:cs="Arial"/>
+                <w:sz w:val="22"/>
+                <w:szCs w:val="22"/>
+              </w:rPr>
+              <w:t>9102</w:t>
+            </w:r>
+            <w:r>
+              <w:rPr>
+                <w:rFonts w:ascii="Arial" w:hAnsi="Arial" w:cs="Arial"/>
+                <w:sz w:val="22"/>
+                <w:szCs w:val="22"/>
+              </w:rPr>
+              <w:t>±0.</w:t>
+            </w:r>
+            <w:r>
+              <w:rPr>
+                <w:rFonts w:ascii="Arial" w:hAnsi="Arial" w:cs="Arial"/>
+                <w:sz w:val="22"/>
+                <w:szCs w:val="22"/>
+              </w:rPr>
+              <w:t>0348</w:t>
+            </w:r>
+          </w:p>
+        </w:tc>
+        <w:tc>
+          <w:tcPr>
+            <w:tcW w:w="1683" w:type="dxa"/>
             <w:tcBorders>
               <w:top w:val="single" w:sz="12" w:space="0" w:color="auto"/>
             </w:tcBorders>
@@ -1264,29 +1288,37 @@
                 <w:sz w:val="22"/>
                 <w:szCs w:val="22"/>
               </w:rPr>
-              <w:t>0.901</w:t>
-            </w:r>
-            <w:r>
-              <w:rPr>
-                <w:rFonts w:ascii="Arial" w:hAnsi="Arial" w:cs="Arial"/>
-                <w:sz w:val="22"/>
-                <w:szCs w:val="22"/>
-              </w:rPr>
-              <w:t>0</w:t>
-            </w:r>
-            <w:r>
-              <w:rPr>
-                <w:rFonts w:ascii="Arial" w:hAnsi="Arial" w:cs="Arial"/>
-                <w:sz w:val="22"/>
-                <w:szCs w:val="22"/>
-              </w:rPr>
-              <w:t>±0.0391</w:t>
-            </w:r>
-          </w:p>
-        </w:tc>
-        <w:tc>
-          <w:tcPr>
-            <w:tcW w:w="1651" w:type="dxa"/>
+              <w:t>0.</w:t>
+            </w:r>
+            <w:r>
+              <w:rPr>
+                <w:rFonts w:ascii="Arial" w:hAnsi="Arial" w:cs="Arial"/>
+                <w:sz w:val="22"/>
+                <w:szCs w:val="22"/>
+              </w:rPr>
+              <w:t>9095</w:t>
+            </w:r>
+            <w:r>
+              <w:rPr>
+                <w:rFonts w:ascii="Arial" w:hAnsi="Arial" w:cs="Arial"/>
+                <w:sz w:val="22"/>
+                <w:szCs w:val="22"/>
+              </w:rPr>
+              <w:t>±0.</w:t>
+            </w:r>
+            <w:r>
+              <w:rPr>
+                <w:rFonts w:ascii="Arial" w:hAnsi="Arial" w:cs="Arial"/>
+                <w:sz w:val="22"/>
+                <w:szCs w:val="22"/>
+              </w:rPr>
+              <w:t>0345</w:t>
+            </w:r>
+          </w:p>
+        </w:tc>
+        <w:tc>
+          <w:tcPr>
+            <w:tcW w:w="1683" w:type="dxa"/>
             <w:tcBorders>
               <w:top w:val="single" w:sz="12" w:space="0" w:color="auto"/>
             </w:tcBorders>
@@ -1307,21 +1339,13 @@
                 <w:sz w:val="22"/>
                 <w:szCs w:val="22"/>
               </w:rPr>
-              <w:t>0.8648±0.045</w:t>
-            </w:r>
-            <w:r>
-              <w:rPr>
-                <w:rFonts w:ascii="Arial" w:hAnsi="Arial" w:cs="Arial"/>
-                <w:sz w:val="22"/>
-                <w:szCs w:val="22"/>
-              </w:rPr>
-              <w:t>0</w:t>
-            </w:r>
-          </w:p>
-        </w:tc>
-        <w:tc>
-          <w:tcPr>
-            <w:tcW w:w="1652" w:type="dxa"/>
+              <w:t>0.8474±0.0885</w:t>
+            </w:r>
+          </w:p>
+        </w:tc>
+        <w:tc>
+          <w:tcPr>
+            <w:tcW w:w="1683" w:type="dxa"/>
             <w:tcBorders>
               <w:top w:val="single" w:sz="12" w:space="0" w:color="auto"/>
             </w:tcBorders>
@@ -1342,7 +1366,7 @@
                 <w:sz w:val="22"/>
                 <w:szCs w:val="22"/>
               </w:rPr>
-              <w:t>0.9326±0.0301</w:t>
+              <w:t>0.9368±0.0285</w:t>
             </w:r>
           </w:p>
         </w:tc>
@@ -1350,7 +1374,7 @@
       <w:tr>
         <w:tc>
           <w:tcPr>
-            <w:tcW w:w="1701" w:type="dxa"/>
+            <w:tcW w:w="1574" w:type="dxa"/>
             <w:tcBorders>
               <w:right w:val="single" w:sz="12" w:space="0" w:color="auto"/>
             </w:tcBorders>
@@ -1375,7 +1399,7 @@
         </w:tc>
         <w:tc>
           <w:tcPr>
-            <w:tcW w:w="1651" w:type="dxa"/>
+            <w:tcW w:w="1683" w:type="dxa"/>
             <w:tcBorders>
               <w:left w:val="single" w:sz="12" w:space="0" w:color="auto"/>
             </w:tcBorders>
@@ -1396,79 +1420,135 @@
                 <w:sz w:val="22"/>
                 <w:szCs w:val="22"/>
               </w:rPr>
-              <w:t>0.9153±0.0596</w:t>
-            </w:r>
-          </w:p>
-        </w:tc>
-        <w:tc>
-          <w:tcPr>
-            <w:tcW w:w="1651" w:type="dxa"/>
-          </w:tcPr>
-          <w:p>
-            <w:pPr>
-              <w:spacing w:line="400" w:lineRule="exact"/>
-              <w:jc w:val="center"/>
-              <w:rPr>
-                <w:rFonts w:ascii="Arial" w:hAnsi="Arial" w:cs="Arial"/>
-                <w:sz w:val="22"/>
-                <w:szCs w:val="22"/>
-              </w:rPr>
-            </w:pPr>
-            <w:r>
-              <w:rPr>
-                <w:rFonts w:ascii="Arial" w:hAnsi="Arial" w:cs="Arial"/>
-                <w:sz w:val="22"/>
-                <w:szCs w:val="22"/>
-              </w:rPr>
-              <w:t>0.8884±0.0678</w:t>
-            </w:r>
-          </w:p>
-        </w:tc>
-        <w:tc>
-          <w:tcPr>
-            <w:tcW w:w="1651" w:type="dxa"/>
-          </w:tcPr>
-          <w:p>
-            <w:pPr>
-              <w:spacing w:line="400" w:lineRule="exact"/>
-              <w:jc w:val="center"/>
-              <w:rPr>
-                <w:rFonts w:ascii="Arial" w:hAnsi="Arial" w:cs="Arial"/>
-                <w:sz w:val="22"/>
-                <w:szCs w:val="22"/>
-              </w:rPr>
-            </w:pPr>
-            <w:r>
-              <w:rPr>
-                <w:rFonts w:ascii="Arial" w:hAnsi="Arial" w:cs="Arial"/>
-                <w:sz w:val="22"/>
-                <w:szCs w:val="22"/>
-              </w:rPr>
-              <w:t>0.7774±0.0827</w:t>
-            </w:r>
-          </w:p>
-        </w:tc>
-        <w:tc>
-          <w:tcPr>
-            <w:tcW w:w="1652" w:type="dxa"/>
-          </w:tcPr>
-          <w:p>
-            <w:pPr>
-              <w:spacing w:line="400" w:lineRule="exact"/>
-              <w:jc w:val="center"/>
-              <w:rPr>
-                <w:rFonts w:ascii="Arial" w:hAnsi="Arial" w:cs="Arial"/>
-                <w:sz w:val="22"/>
-                <w:szCs w:val="22"/>
-              </w:rPr>
-            </w:pPr>
-            <w:r>
-              <w:rPr>
-                <w:rFonts w:ascii="Arial" w:hAnsi="Arial" w:cs="Arial"/>
-                <w:sz w:val="22"/>
-                <w:szCs w:val="22"/>
-              </w:rPr>
-              <w:t>0.9273±0.0487</w:t>
+              <w:t>0.</w:t>
+            </w:r>
+            <w:r>
+              <w:rPr>
+                <w:rFonts w:ascii="Arial" w:hAnsi="Arial" w:cs="Arial"/>
+                <w:sz w:val="22"/>
+                <w:szCs w:val="22"/>
+              </w:rPr>
+              <w:t>905</w:t>
+            </w:r>
+            <w:r>
+              <w:rPr>
+                <w:rFonts w:ascii="Arial" w:hAnsi="Arial" w:cs="Arial"/>
+                <w:sz w:val="22"/>
+                <w:szCs w:val="22"/>
+              </w:rPr>
+              <w:t>0</w:t>
+            </w:r>
+            <w:r>
+              <w:rPr>
+                <w:rFonts w:ascii="Arial" w:hAnsi="Arial" w:cs="Arial"/>
+                <w:sz w:val="22"/>
+                <w:szCs w:val="22"/>
+              </w:rPr>
+              <w:t>±0.</w:t>
+            </w:r>
+            <w:r>
+              <w:rPr>
+                <w:rFonts w:ascii="Arial" w:hAnsi="Arial" w:cs="Arial"/>
+                <w:sz w:val="22"/>
+                <w:szCs w:val="22"/>
+              </w:rPr>
+              <w:t>0612</w:t>
+            </w:r>
+          </w:p>
+        </w:tc>
+        <w:tc>
+          <w:tcPr>
+            <w:tcW w:w="1683" w:type="dxa"/>
+          </w:tcPr>
+          <w:p>
+            <w:pPr>
+              <w:spacing w:line="400" w:lineRule="exact"/>
+              <w:jc w:val="center"/>
+              <w:rPr>
+                <w:rFonts w:ascii="Arial" w:hAnsi="Arial" w:cs="Arial"/>
+                <w:sz w:val="22"/>
+                <w:szCs w:val="22"/>
+              </w:rPr>
+            </w:pPr>
+            <w:r>
+              <w:rPr>
+                <w:rFonts w:ascii="Arial" w:hAnsi="Arial" w:cs="Arial"/>
+                <w:sz w:val="22"/>
+                <w:szCs w:val="22"/>
+              </w:rPr>
+              <w:t>0.</w:t>
+            </w:r>
+            <w:r>
+              <w:rPr>
+                <w:rFonts w:ascii="Arial" w:hAnsi="Arial" w:cs="Arial"/>
+                <w:sz w:val="22"/>
+                <w:szCs w:val="22"/>
+              </w:rPr>
+              <w:t>8976</w:t>
+            </w:r>
+            <w:r>
+              <w:rPr>
+                <w:rFonts w:ascii="Arial" w:hAnsi="Arial" w:cs="Arial"/>
+                <w:sz w:val="22"/>
+                <w:szCs w:val="22"/>
+              </w:rPr>
+              <w:t>±0.</w:t>
+            </w:r>
+            <w:r>
+              <w:rPr>
+                <w:rFonts w:ascii="Arial" w:hAnsi="Arial" w:cs="Arial"/>
+                <w:sz w:val="22"/>
+                <w:szCs w:val="22"/>
+              </w:rPr>
+              <w:t>0627</w:t>
+            </w:r>
+          </w:p>
+        </w:tc>
+        <w:tc>
+          <w:tcPr>
+            <w:tcW w:w="1683" w:type="dxa"/>
+          </w:tcPr>
+          <w:p>
+            <w:pPr>
+              <w:spacing w:line="400" w:lineRule="exact"/>
+              <w:jc w:val="center"/>
+              <w:rPr>
+                <w:rFonts w:ascii="Arial" w:hAnsi="Arial" w:cs="Arial"/>
+                <w:sz w:val="22"/>
+                <w:szCs w:val="22"/>
+              </w:rPr>
+            </w:pPr>
+            <w:r>
+              <w:rPr>
+                <w:rFonts w:ascii="Arial" w:hAnsi="Arial" w:cs="Arial"/>
+                <w:sz w:val="22"/>
+                <w:szCs w:val="22"/>
+              </w:rPr>
+              <w:t>0.7591±0.1159</w:t>
+            </w:r>
+          </w:p>
+        </w:tc>
+        <w:tc>
+          <w:tcPr>
+            <w:tcW w:w="1683" w:type="dxa"/>
+          </w:tcPr>
+          <w:p>
+            <w:pPr>
+              <w:spacing w:line="400" w:lineRule="exact"/>
+              <w:jc w:val="center"/>
+              <w:rPr>
+                <w:rFonts w:ascii="Arial" w:hAnsi="Arial" w:cs="Arial"/>
+                <w:sz w:val="22"/>
+                <w:szCs w:val="22"/>
+              </w:rPr>
+            </w:pPr>
+            <w:r>
+              <w:rPr>
+                <w:rFonts w:ascii="Arial" w:hAnsi="Arial" w:cs="Arial"/>
+                <w:sz w:val="22"/>
+                <w:szCs w:val="22"/>
+              </w:rPr>
+              <w:t>0.9315±0.0511</w:t>
             </w:r>
           </w:p>
         </w:tc>
@@ -1476,7 +1556,7 @@
       <w:tr>
         <w:tc>
           <w:tcPr>
-            <w:tcW w:w="1701" w:type="dxa"/>
+            <w:tcW w:w="1574" w:type="dxa"/>
             <w:tcBorders>
               <w:right w:val="single" w:sz="12" w:space="0" w:color="auto"/>
             </w:tcBorders>
@@ -1508,7 +1588,7 @@
         </w:tc>
         <w:tc>
           <w:tcPr>
-            <w:tcW w:w="1651" w:type="dxa"/>
+            <w:tcW w:w="1683" w:type="dxa"/>
             <w:tcBorders>
               <w:left w:val="single" w:sz="12" w:space="0" w:color="auto"/>
             </w:tcBorders>
@@ -1529,87 +1609,135 @@
                 <w:sz w:val="22"/>
                 <w:szCs w:val="22"/>
               </w:rPr>
-              <w:t>0.8255±0.08</w:t>
-            </w:r>
-            <w:r>
-              <w:rPr>
-                <w:rFonts w:ascii="Arial" w:hAnsi="Arial" w:cs="Arial"/>
-                <w:sz w:val="22"/>
-                <w:szCs w:val="22"/>
-              </w:rPr>
-              <w:t>00</w:t>
-            </w:r>
-          </w:p>
-        </w:tc>
-        <w:tc>
-          <w:tcPr>
-            <w:tcW w:w="1651" w:type="dxa"/>
-          </w:tcPr>
-          <w:p>
-            <w:pPr>
-              <w:spacing w:line="400" w:lineRule="exact"/>
-              <w:jc w:val="center"/>
-              <w:rPr>
-                <w:rFonts w:ascii="Arial" w:hAnsi="Arial" w:cs="Arial"/>
-                <w:sz w:val="22"/>
-                <w:szCs w:val="22"/>
-              </w:rPr>
-            </w:pPr>
-            <w:r>
-              <w:rPr>
-                <w:rFonts w:ascii="Arial" w:hAnsi="Arial" w:cs="Arial"/>
-                <w:sz w:val="22"/>
-                <w:szCs w:val="22"/>
-              </w:rPr>
-              <w:t>0.8539±0.0754</w:t>
-            </w:r>
-          </w:p>
-        </w:tc>
-        <w:tc>
-          <w:tcPr>
-            <w:tcW w:w="1651" w:type="dxa"/>
-          </w:tcPr>
-          <w:p>
-            <w:pPr>
-              <w:spacing w:line="400" w:lineRule="exact"/>
-              <w:jc w:val="center"/>
-              <w:rPr>
-                <w:rFonts w:ascii="Arial" w:hAnsi="Arial" w:cs="Arial"/>
-                <w:sz w:val="22"/>
-                <w:szCs w:val="22"/>
-              </w:rPr>
-            </w:pPr>
-            <w:r>
-              <w:rPr>
-                <w:rFonts w:ascii="Arial" w:hAnsi="Arial" w:cs="Arial"/>
-                <w:sz w:val="22"/>
-                <w:szCs w:val="22"/>
-              </w:rPr>
-              <w:t>0.9253±0.0522</w:t>
-            </w:r>
-          </w:p>
-        </w:tc>
-        <w:tc>
-          <w:tcPr>
-            <w:tcW w:w="1652" w:type="dxa"/>
-          </w:tcPr>
-          <w:p>
-            <w:pPr>
-              <w:spacing w:line="400" w:lineRule="exact"/>
-              <w:jc w:val="center"/>
-              <w:rPr>
-                <w:rFonts w:ascii="Arial" w:hAnsi="Arial" w:cs="Arial"/>
-                <w:sz w:val="22"/>
-                <w:szCs w:val="22"/>
-              </w:rPr>
-            </w:pPr>
-            <w:r>
-              <w:rPr>
-                <w:rFonts w:ascii="Arial" w:hAnsi="Arial" w:cs="Arial"/>
-                <w:sz w:val="22"/>
-                <w:szCs w:val="22"/>
-              </w:rPr>
-              <w:t>0.8967±0.0702</w:t>
+              <w:t>0.</w:t>
+            </w:r>
+            <w:r>
+              <w:rPr>
+                <w:rFonts w:ascii="Arial" w:hAnsi="Arial" w:cs="Arial"/>
+                <w:sz w:val="22"/>
+                <w:szCs w:val="22"/>
+              </w:rPr>
+              <w:t>8589</w:t>
+            </w:r>
+            <w:r>
+              <w:rPr>
+                <w:rFonts w:ascii="Arial" w:hAnsi="Arial" w:cs="Arial"/>
+                <w:sz w:val="22"/>
+                <w:szCs w:val="22"/>
+              </w:rPr>
+              <w:t>±0.</w:t>
+            </w:r>
+            <w:r>
+              <w:rPr>
+                <w:rFonts w:ascii="Arial" w:hAnsi="Arial" w:cs="Arial"/>
+                <w:sz w:val="22"/>
+                <w:szCs w:val="22"/>
+              </w:rPr>
+              <w:t>0746</w:t>
+            </w:r>
+          </w:p>
+        </w:tc>
+        <w:tc>
+          <w:tcPr>
+            <w:tcW w:w="1683" w:type="dxa"/>
+          </w:tcPr>
+          <w:p>
+            <w:pPr>
+              <w:spacing w:line="400" w:lineRule="exact"/>
+              <w:jc w:val="center"/>
+              <w:rPr>
+                <w:rFonts w:ascii="Arial" w:hAnsi="Arial" w:cs="Arial"/>
+                <w:sz w:val="22"/>
+                <w:szCs w:val="22"/>
+              </w:rPr>
+            </w:pPr>
+            <w:r>
+              <w:rPr>
+                <w:rFonts w:ascii="Arial" w:hAnsi="Arial" w:cs="Arial"/>
+                <w:sz w:val="22"/>
+                <w:szCs w:val="22"/>
+              </w:rPr>
+              <w:t>0.</w:t>
+            </w:r>
+            <w:r>
+              <w:rPr>
+                <w:rFonts w:ascii="Arial" w:hAnsi="Arial" w:cs="Arial"/>
+                <w:sz w:val="22"/>
+                <w:szCs w:val="22"/>
+              </w:rPr>
+              <w:t>8669</w:t>
+            </w:r>
+            <w:r>
+              <w:rPr>
+                <w:rFonts w:ascii="Arial" w:hAnsi="Arial" w:cs="Arial"/>
+                <w:sz w:val="22"/>
+                <w:szCs w:val="22"/>
+              </w:rPr>
+              <w:t>±0.</w:t>
+            </w:r>
+            <w:r>
+              <w:rPr>
+                <w:rFonts w:ascii="Arial" w:hAnsi="Arial" w:cs="Arial"/>
+                <w:sz w:val="22"/>
+                <w:szCs w:val="22"/>
+              </w:rPr>
+              <w:t>0714</w:t>
+            </w:r>
+          </w:p>
+        </w:tc>
+        <w:tc>
+          <w:tcPr>
+            <w:tcW w:w="1683" w:type="dxa"/>
+          </w:tcPr>
+          <w:p>
+            <w:pPr>
+              <w:spacing w:line="400" w:lineRule="exact"/>
+              <w:jc w:val="center"/>
+              <w:rPr>
+                <w:rFonts w:ascii="Arial" w:hAnsi="Arial" w:cs="Arial"/>
+                <w:sz w:val="22"/>
+                <w:szCs w:val="22"/>
+              </w:rPr>
+            </w:pPr>
+            <w:r>
+              <w:rPr>
+                <w:rFonts w:ascii="Arial" w:hAnsi="Arial" w:cs="Arial"/>
+                <w:sz w:val="22"/>
+                <w:szCs w:val="22"/>
+              </w:rPr>
+              <w:t>0.9385±0.0493</w:t>
+            </w:r>
+          </w:p>
+        </w:tc>
+        <w:tc>
+          <w:tcPr>
+            <w:tcW w:w="1683" w:type="dxa"/>
+          </w:tcPr>
+          <w:p>
+            <w:pPr>
+              <w:spacing w:line="400" w:lineRule="exact"/>
+              <w:jc w:val="center"/>
+              <w:rPr>
+                <w:rFonts w:ascii="Arial" w:hAnsi="Arial" w:cs="Arial"/>
+                <w:sz w:val="22"/>
+                <w:szCs w:val="22"/>
+              </w:rPr>
+            </w:pPr>
+            <w:r>
+              <w:rPr>
+                <w:rFonts w:ascii="Arial" w:hAnsi="Arial" w:cs="Arial"/>
+                <w:sz w:val="22"/>
+                <w:szCs w:val="22"/>
+              </w:rPr>
+              <w:t>0.9043±0.068</w:t>
+            </w:r>
+            <w:r>
+              <w:rPr>
+                <w:rFonts w:ascii="Arial" w:hAnsi="Arial" w:cs="Arial"/>
+                <w:sz w:val="22"/>
+                <w:szCs w:val="22"/>
+              </w:rPr>
+              <w:t>0</w:t>
             </w:r>
           </w:p>
         </w:tc>
@@ -1617,7 +1745,7 @@
       <w:tr>
         <w:tc>
           <w:tcPr>
-            <w:tcW w:w="1701" w:type="dxa"/>
+            <w:tcW w:w="1574" w:type="dxa"/>
             <w:tcBorders>
               <w:bottom w:val="single" w:sz="12" w:space="0" w:color="auto"/>
               <w:right w:val="single" w:sz="12" w:space="0" w:color="auto"/>
@@ -1650,7 +1778,7 @@
         </w:tc>
         <w:tc>
           <w:tcPr>
-            <w:tcW w:w="1651" w:type="dxa"/>
+            <w:tcW w:w="1683" w:type="dxa"/>
             <w:tcBorders>
               <w:left w:val="single" w:sz="12" w:space="0" w:color="auto"/>
               <w:bottom w:val="single" w:sz="12" w:space="0" w:color="auto"/>
@@ -1672,13 +1800,37 @@
                 <w:sz w:val="22"/>
                 <w:szCs w:val="22"/>
               </w:rPr>
-              <w:t>0.9526±0.0302</w:t>
-            </w:r>
-          </w:p>
-        </w:tc>
-        <w:tc>
-          <w:tcPr>
-            <w:tcW w:w="1651" w:type="dxa"/>
+              <w:t>0.</w:t>
+            </w:r>
+            <w:r>
+              <w:rPr>
+                <w:rFonts w:ascii="Arial" w:hAnsi="Arial" w:cs="Arial"/>
+                <w:sz w:val="22"/>
+                <w:szCs w:val="22"/>
+              </w:rPr>
+              <w:t>9437</w:t>
+            </w:r>
+            <w:r>
+              <w:rPr>
+                <w:rFonts w:ascii="Arial" w:hAnsi="Arial" w:cs="Arial"/>
+                <w:sz w:val="22"/>
+                <w:szCs w:val="22"/>
+              </w:rPr>
+              <w:t>±0.</w:t>
+            </w:r>
+            <w:r>
+              <w:rPr>
+                <w:rFonts w:ascii="Arial" w:hAnsi="Arial" w:cs="Arial"/>
+                <w:sz w:val="22"/>
+                <w:szCs w:val="22"/>
+              </w:rPr>
+              <w:t>0317</w:t>
+            </w:r>
+          </w:p>
+        </w:tc>
+        <w:tc>
+          <w:tcPr>
+            <w:tcW w:w="1683" w:type="dxa"/>
             <w:tcBorders>
               <w:bottom w:val="single" w:sz="12" w:space="0" w:color="auto"/>
             </w:tcBorders>
@@ -1699,13 +1851,37 @@
                 <w:sz w:val="22"/>
                 <w:szCs w:val="22"/>
               </w:rPr>
-              <w:t>0.9318±0.0398</w:t>
-            </w:r>
-          </w:p>
-        </w:tc>
-        <w:tc>
-          <w:tcPr>
-            <w:tcW w:w="1651" w:type="dxa"/>
+              <w:t>0.</w:t>
+            </w:r>
+            <w:r>
+              <w:rPr>
+                <w:rFonts w:ascii="Arial" w:hAnsi="Arial" w:cs="Arial"/>
+                <w:sz w:val="22"/>
+                <w:szCs w:val="22"/>
+              </w:rPr>
+              <w:t>9379</w:t>
+            </w:r>
+            <w:r>
+              <w:rPr>
+                <w:rFonts w:ascii="Arial" w:hAnsi="Arial" w:cs="Arial"/>
+                <w:sz w:val="22"/>
+                <w:szCs w:val="22"/>
+              </w:rPr>
+              <w:t>±0.</w:t>
+            </w:r>
+            <w:r>
+              <w:rPr>
+                <w:rFonts w:ascii="Arial" w:hAnsi="Arial" w:cs="Arial"/>
+                <w:sz w:val="22"/>
+                <w:szCs w:val="22"/>
+              </w:rPr>
+              <w:t>0357</w:t>
+            </w:r>
+          </w:p>
+        </w:tc>
+        <w:tc>
+          <w:tcPr>
+            <w:tcW w:w="1683" w:type="dxa"/>
             <w:tcBorders>
               <w:bottom w:val="single" w:sz="12" w:space="0" w:color="auto"/>
             </w:tcBorders>
@@ -1726,7 +1902,34 @@
                 <w:sz w:val="22"/>
                 <w:szCs w:val="22"/>
               </w:rPr>
-              <w:t>0.8266±0.078</w:t>
+              <w:t>0.7899±0.1569</w:t>
+            </w:r>
+          </w:p>
+        </w:tc>
+        <w:tc>
+          <w:tcPr>
+            <w:tcW w:w="1683" w:type="dxa"/>
+            <w:tcBorders>
+              <w:bottom w:val="single" w:sz="12" w:space="0" w:color="auto"/>
+            </w:tcBorders>
+          </w:tcPr>
+          <w:p>
+            <w:pPr>
+              <w:spacing w:line="400" w:lineRule="exact"/>
+              <w:jc w:val="center"/>
+              <w:rPr>
+                <w:rFonts w:ascii="Arial" w:hAnsi="Arial" w:cs="Arial"/>
+                <w:sz w:val="22"/>
+                <w:szCs w:val="22"/>
+              </w:rPr>
+            </w:pPr>
+            <w:r>
+              <w:rPr>
+                <w:rFonts w:ascii="Arial" w:hAnsi="Arial" w:cs="Arial"/>
+                <w:sz w:val="22"/>
+                <w:szCs w:val="22"/>
+              </w:rPr>
+              <w:t>0.9586±0.029</w:t>
             </w:r>
             <w:r>
               <w:rPr>
@@ -1735,33 +1938,6 @@
                 <w:szCs w:val="22"/>
               </w:rPr>
               <w:t>0</w:t>
-            </w:r>
-          </w:p>
-        </w:tc>
-        <w:tc>
-          <w:tcPr>
-            <w:tcW w:w="1652" w:type="dxa"/>
-            <w:tcBorders>
-              <w:bottom w:val="single" w:sz="12" w:space="0" w:color="auto"/>
-            </w:tcBorders>
-          </w:tcPr>
-          <w:p>
-            <w:pPr>
-              <w:spacing w:line="400" w:lineRule="exact"/>
-              <w:jc w:val="center"/>
-              <w:rPr>
-                <w:rFonts w:ascii="Arial" w:hAnsi="Arial" w:cs="Arial"/>
-                <w:sz w:val="22"/>
-                <w:szCs w:val="22"/>
-              </w:rPr>
-            </w:pPr>
-            <w:r>
-              <w:rPr>
-                <w:rFonts w:ascii="Arial" w:hAnsi="Arial" w:cs="Arial"/>
-                <w:sz w:val="22"/>
-                <w:szCs w:val="22"/>
-              </w:rPr>
-              <w:t>0.9561±0.0277</w:t>
             </w:r>
           </w:p>
         </w:tc>
@@ -1980,7 +2156,7 @@
                 <w:rFonts w:ascii="Arial" w:hAnsi="Arial" w:cs="Arial"/>
                 <w:sz w:val="24"/>
               </w:rPr>
-              <w:t>0.9326±0.0301</w:t>
+              <w:t>0.9802±0.0155</w:t>
             </w:r>
           </w:p>
         </w:tc>
@@ -2006,7 +2182,7 @@
                 <w:rFonts w:ascii="Arial" w:hAnsi="Arial" w:cs="Arial"/>
                 <w:sz w:val="24"/>
               </w:rPr>
-              <w:t>2.4158e-08</w:t>
+              <w:t>6.3068e-10</w:t>
             </w:r>
           </w:p>
         </w:tc>
@@ -2065,7 +2241,7 @@
                 <w:rFonts w:ascii="Arial" w:hAnsi="Arial" w:cs="Arial"/>
                 <w:sz w:val="24"/>
               </w:rPr>
-              <w:t>0.9028±0.0337</w:t>
+              <w:t>0.9599±0.0222</w:t>
             </w:r>
           </w:p>
         </w:tc>
@@ -2140,7 +2316,7 @@
                 <w:rFonts w:ascii="Arial" w:hAnsi="Arial" w:cs="Arial"/>
                 <w:sz w:val="24"/>
               </w:rPr>
-              <w:t>0.9326±0.0301</w:t>
+              <w:t>0.9802±0.0155</w:t>
             </w:r>
           </w:p>
         </w:tc>
@@ -2163,21 +2339,7 @@
                 <w:rFonts w:ascii="Arial" w:hAnsi="Arial" w:cs="Arial"/>
                 <w:sz w:val="24"/>
               </w:rPr>
-              <w:t>6.44</w:t>
-            </w:r>
-            <w:r>
-              <w:rPr>
-                <w:rFonts w:ascii="Arial" w:hAnsi="Arial" w:cs="Arial"/>
-                <w:sz w:val="24"/>
-              </w:rPr>
-              <w:t>30</w:t>
-            </w:r>
-            <w:r>
-              <w:rPr>
-                <w:rFonts w:ascii="Arial" w:hAnsi="Arial" w:cs="Arial"/>
-                <w:sz w:val="24"/>
-              </w:rPr>
-              <w:t>e-08</w:t>
+              <w:t>4.4825e-07</w:t>
             </w:r>
           </w:p>
         </w:tc>
@@ -2236,7 +2398,7 @@
                 <w:rFonts w:ascii="Arial" w:hAnsi="Arial" w:cs="Arial"/>
                 <w:sz w:val="24"/>
               </w:rPr>
-              <w:t>0.9010±0.0391</w:t>
+              <w:t>0.9643±0.0216</w:t>
             </w:r>
           </w:p>
         </w:tc>
@@ -2311,7 +2473,7 @@
                 <w:rFonts w:ascii="Arial" w:hAnsi="Arial" w:cs="Arial"/>
                 <w:sz w:val="24"/>
               </w:rPr>
-              <w:t>0.9326±0.0301</w:t>
+              <w:t>0.9802±0.0155</w:t>
             </w:r>
           </w:p>
         </w:tc>
@@ -2334,21 +2496,21 @@
                 <w:rFonts w:ascii="Arial" w:hAnsi="Arial" w:cs="Arial"/>
                 <w:sz w:val="24"/>
               </w:rPr>
-              <w:t>6.111</w:t>
-            </w:r>
-            <w:r>
-              <w:rPr>
-                <w:rFonts w:ascii="Arial" w:hAnsi="Arial" w:cs="Arial"/>
-                <w:sz w:val="24"/>
-              </w:rPr>
-              <w:t>8</w:t>
-            </w:r>
-            <w:r>
-              <w:rPr>
-                <w:rFonts w:ascii="Arial" w:hAnsi="Arial" w:cs="Arial"/>
-                <w:sz w:val="24"/>
-              </w:rPr>
-              <w:t>e-21</w:t>
+              <w:t>8.84</w:t>
+            </w:r>
+            <w:r>
+              <w:rPr>
+                <w:rFonts w:ascii="Arial" w:hAnsi="Arial" w:cs="Arial"/>
+                <w:sz w:val="24"/>
+              </w:rPr>
+              <w:t>30</w:t>
+            </w:r>
+            <w:r>
+              <w:rPr>
+                <w:rFonts w:ascii="Arial" w:hAnsi="Arial" w:cs="Arial"/>
+                <w:sz w:val="24"/>
+              </w:rPr>
+              <w:t>e-16</w:t>
             </w:r>
           </w:p>
         </w:tc>
@@ -2409,7 +2571,7 @@
                 <w:rFonts w:ascii="Arial" w:hAnsi="Arial" w:cs="Arial"/>
                 <w:sz w:val="24"/>
               </w:rPr>
-              <w:t>0.8648±0.0450</w:t>
+              <w:t>0.9488±0.0261</w:t>
             </w:r>
           </w:p>
         </w:tc>
@@ -2499,7 +2661,7 @@
     <w:p>
       <w:pPr>
         <w:spacing w:line="400" w:lineRule="exact"/>
-        <w:ind w:firstLineChars="200" w:firstLine="480"/>
+        <w:ind w:firstLineChars="200" w:firstLine="420"/>
         <w:rPr>
           <w:rFonts w:ascii="Arial" w:hAnsi="Arial" w:cs="Arial"/>
           <w:sz w:val="24"/>
@@ -2526,7 +2688,7 @@
 </file>
 
 <file path=word/endnotes.xml><?xml version="1.0" encoding="utf-8"?>
-<w:endnotes xmlns:wpc="http://schemas.microsoft.com/office/word/2010/wordprocessingCanvas" xmlns:cx="http://schemas.microsoft.com/office/drawing/2014/chartex" xmlns:cx1="http://schemas.microsoft.com/office/drawing/2015/9/8/chartex" xmlns:cx2="http://schemas.microsoft.com/office/drawing/2015/10/21/chartex" xmlns:cx3="http://schemas.microsoft.com/office/drawing/2016/5/9/chartex" xmlns:cx4="http://schemas.microsoft.com/office/drawing/2016/5/10/chartex" xmlns:cx5="http://schemas.microsoft.com/office/drawing/2016/5/11/chartex" xmlns:cx6="http://schemas.microsoft.com/office/drawing/2016/5/12/chartex" xmlns:cx7="http://schemas.microsoft.com/office/drawing/2016/5/13/chartex" xmlns:cx8="http://schemas.microsoft.com/office/drawing/2016/5/14/chartex" xmlns:mc="http://schemas.openxmlformats.org/markup-compatibility/2006" xmlns:aink="http://schemas.microsoft.com/office/drawing/2016/ink" xmlns:am3d="http://schemas.microsoft.com/office/drawing/2017/model3d" xmlns:o="urn:schemas-microsoft-com:office:office" xmlns:r="http://schemas.openxmlformats.org/officeDocument/2006/relationships" xmlns:m="http://schemas.openxmlformats.org/officeDocument/2006/math" xmlns:v="urn:schemas-microsoft-com:vml" xmlns:wp14="http://schemas.microsoft.com/office/word/2010/wordprocessingDrawing" xmlns:wp="http://schemas.openxmlformats.org/drawingml/2006/wordprocessingDrawing" xmlns:w10="urn:schemas-microsoft-com:office:word" xmlns:w="http://schemas.openxmlformats.org/wordprocessingml/2006/main" xmlns:w14="http://schemas.microsoft.com/office/word/2010/wordml" xmlns:w15="http://schemas.microsoft.com/office/word/2012/wordml" xmlns:w16cex="http://schemas.microsoft.com/office/word/2018/wordml/cex" xmlns:w16cid="http://schemas.microsoft.com/office/word/2016/wordml/cid" xmlns:w16="http://schemas.microsoft.com/office/word/2018/wordml" xmlns:w16sdtdh="http://schemas.microsoft.com/office/word/2020/wordml/sdtdatahash" xmlns:w16se="http://schemas.microsoft.com/office/word/2015/wordml/symex" xmlns:wpg="http://schemas.microsoft.com/office/word/2010/wordprocessingGroup" xmlns:wpi="http://schemas.microsoft.com/office/word/2010/wordprocessingInk" xmlns:wne="http://schemas.microsoft.com/office/word/2006/wordml" xmlns:wps="http://schemas.microsoft.com/office/word/2010/wordprocessingShape" mc:Ignorable="w14 w15 w16se w16cid w16 w16cex w16sdtdh wp14">
+<w:endnotes xmlns:wpc="http://schemas.microsoft.com/office/word/2010/wordprocessingCanvas" xmlns:cx="http://schemas.microsoft.com/office/drawing/2014/chartex" xmlns:cx1="http://schemas.microsoft.com/office/drawing/2015/9/8/chartex" xmlns:cx2="http://schemas.microsoft.com/office/drawing/2015/10/21/chartex" xmlns:cx3="http://schemas.microsoft.com/office/drawing/2016/5/9/chartex" xmlns:cx4="http://schemas.microsoft.com/office/drawing/2016/5/10/chartex" xmlns:cx5="http://schemas.microsoft.com/office/drawing/2016/5/11/chartex" xmlns:cx6="http://schemas.microsoft.com/office/drawing/2016/5/12/chartex" xmlns:cx7="http://schemas.microsoft.com/office/drawing/2016/5/13/chartex" xmlns:cx8="http://schemas.microsoft.com/office/drawing/2016/5/14/chartex" xmlns:mc="http://schemas.openxmlformats.org/markup-compatibility/2006" xmlns:aink="http://schemas.microsoft.com/office/drawing/2016/ink" xmlns:am3d="http://schemas.microsoft.com/office/drawing/2017/model3d" xmlns:o="urn:schemas-microsoft-com:office:office" xmlns:oel="http://schemas.microsoft.com/office/2019/extlst" xmlns:r="http://schemas.openxmlformats.org/officeDocument/2006/relationships" xmlns:m="http://schemas.openxmlformats.org/officeDocument/2006/math" xmlns:v="urn:schemas-microsoft-com:vml" xmlns:wp14="http://schemas.microsoft.com/office/word/2010/wordprocessingDrawing" xmlns:wp="http://schemas.openxmlformats.org/drawingml/2006/wordprocessingDrawing" xmlns:w10="urn:schemas-microsoft-com:office:word" xmlns:w="http://schemas.openxmlformats.org/wordprocessingml/2006/main" xmlns:w14="http://schemas.microsoft.com/office/word/2010/wordml" xmlns:w15="http://schemas.microsoft.com/office/word/2012/wordml" xmlns:w16cex="http://schemas.microsoft.com/office/word/2018/wordml/cex" xmlns:w16cid="http://schemas.microsoft.com/office/word/2016/wordml/cid" xmlns:w16="http://schemas.microsoft.com/office/word/2018/wordml" xmlns:w16sdtdh="http://schemas.microsoft.com/office/word/2020/wordml/sdtdatahash" xmlns:w16se="http://schemas.microsoft.com/office/word/2015/wordml/symex" xmlns:wpg="http://schemas.microsoft.com/office/word/2010/wordprocessingGroup" xmlns:wpi="http://schemas.microsoft.com/office/word/2010/wordprocessingInk" xmlns:wne="http://schemas.microsoft.com/office/word/2006/wordml" xmlns:wps="http://schemas.microsoft.com/office/word/2010/wordprocessingShape" mc:Ignorable="w14 w15 w16se w16cid w16 w16cex w16sdtdh wp14">
   <w:endnote w:type="separator" w:id="-1">
     <w:p>
       <w:r>
@@ -2545,7 +2707,7 @@
 </file>
 
 <file path=word/footnotes.xml><?xml version="1.0" encoding="utf-8"?>
-<w:footnotes xmlns:wpc="http://schemas.microsoft.com/office/word/2010/wordprocessingCanvas" xmlns:cx="http://schemas.microsoft.com/office/drawing/2014/chartex" xmlns:cx1="http://schemas.microsoft.com/office/drawing/2015/9/8/chartex" xmlns:cx2="http://schemas.microsoft.com/office/drawing/2015/10/21/chartex" xmlns:cx3="http://schemas.microsoft.com/office/drawing/2016/5/9/chartex" xmlns:cx4="http://schemas.microsoft.com/office/drawing/2016/5/10/chartex" xmlns:cx5="http://schemas.microsoft.com/office/drawing/2016/5/11/chartex" xmlns:cx6="http://schemas.microsoft.com/office/drawing/2016/5/12/chartex" xmlns:cx7="http://schemas.microsoft.com/office/drawing/2016/5/13/chartex" xmlns:cx8="http://schemas.microsoft.com/office/drawing/2016/5/14/chartex" xmlns:mc="http://schemas.openxmlformats.org/markup-compatibility/2006" xmlns:aink="http://schemas.microsoft.com/office/drawing/2016/ink" xmlns:am3d="http://schemas.microsoft.com/office/drawing/2017/model3d" xmlns:o="urn:schemas-microsoft-com:office:office" xmlns:r="http://schemas.openxmlformats.org/officeDocument/2006/relationships" xmlns:m="http://schemas.openxmlformats.org/officeDocument/2006/math" xmlns:v="urn:schemas-microsoft-com:vml" xmlns:wp14="http://schemas.microsoft.com/office/word/2010/wordprocessingDrawing" xmlns:wp="http://schemas.openxmlformats.org/drawingml/2006/wordprocessingDrawing" xmlns:w10="urn:schemas-microsoft-com:office:word" xmlns:w="http://schemas.openxmlformats.org/wordprocessingml/2006/main" xmlns:w14="http://schemas.microsoft.com/office/word/2010/wordml" xmlns:w15="http://schemas.microsoft.com/office/word/2012/wordml" xmlns:w16cex="http://schemas.microsoft.com/office/word/2018/wordml/cex" xmlns:w16cid="http://schemas.microsoft.com/office/word/2016/wordml/cid" xmlns:w16="http://schemas.microsoft.com/office/word/2018/wordml" xmlns:w16sdtdh="http://schemas.microsoft.com/office/word/2020/wordml/sdtdatahash" xmlns:w16se="http://schemas.microsoft.com/office/word/2015/wordml/symex" xmlns:wpg="http://schemas.microsoft.com/office/word/2010/wordprocessingGroup" xmlns:wpi="http://schemas.microsoft.com/office/word/2010/wordprocessingInk" xmlns:wne="http://schemas.microsoft.com/office/word/2006/wordml" xmlns:wps="http://schemas.microsoft.com/office/word/2010/wordprocessingShape" mc:Ignorable="w14 w15 w16se w16cid w16 w16cex w16sdtdh wp14">
+<w:footnotes xmlns:wpc="http://schemas.microsoft.com/office/word/2010/wordprocessingCanvas" xmlns:cx="http://schemas.microsoft.com/office/drawing/2014/chartex" xmlns:cx1="http://schemas.microsoft.com/office/drawing/2015/9/8/chartex" xmlns:cx2="http://schemas.microsoft.com/office/drawing/2015/10/21/chartex" xmlns:cx3="http://schemas.microsoft.com/office/drawing/2016/5/9/chartex" xmlns:cx4="http://schemas.microsoft.com/office/drawing/2016/5/10/chartex" xmlns:cx5="http://schemas.microsoft.com/office/drawing/2016/5/11/chartex" xmlns:cx6="http://schemas.microsoft.com/office/drawing/2016/5/12/chartex" xmlns:cx7="http://schemas.microsoft.com/office/drawing/2016/5/13/chartex" xmlns:cx8="http://schemas.microsoft.com/office/drawing/2016/5/14/chartex" xmlns:mc="http://schemas.openxmlformats.org/markup-compatibility/2006" xmlns:aink="http://schemas.microsoft.com/office/drawing/2016/ink" xmlns:am3d="http://schemas.microsoft.com/office/drawing/2017/model3d" xmlns:o="urn:schemas-microsoft-com:office:office" xmlns:oel="http://schemas.microsoft.com/office/2019/extlst" xmlns:r="http://schemas.openxmlformats.org/officeDocument/2006/relationships" xmlns:m="http://schemas.openxmlformats.org/officeDocument/2006/math" xmlns:v="urn:schemas-microsoft-com:vml" xmlns:wp14="http://schemas.microsoft.com/office/word/2010/wordprocessingDrawing" xmlns:wp="http://schemas.openxmlformats.org/drawingml/2006/wordprocessingDrawing" xmlns:w10="urn:schemas-microsoft-com:office:word" xmlns:w="http://schemas.openxmlformats.org/wordprocessingml/2006/main" xmlns:w14="http://schemas.microsoft.com/office/word/2010/wordml" xmlns:w15="http://schemas.microsoft.com/office/word/2012/wordml" xmlns:w16cex="http://schemas.microsoft.com/office/word/2018/wordml/cex" xmlns:w16cid="http://schemas.microsoft.com/office/word/2016/wordml/cid" xmlns:w16="http://schemas.microsoft.com/office/word/2018/wordml" xmlns:w16sdtdh="http://schemas.microsoft.com/office/word/2020/wordml/sdtdatahash" xmlns:w16se="http://schemas.microsoft.com/office/word/2015/wordml/symex" xmlns:wpg="http://schemas.microsoft.com/office/word/2010/wordprocessingGroup" xmlns:wpi="http://schemas.microsoft.com/office/word/2010/wordprocessingInk" xmlns:wne="http://schemas.microsoft.com/office/word/2006/wordml" xmlns:wps="http://schemas.microsoft.com/office/word/2010/wordprocessingShape" mc:Ignorable="w14 w15 w16se w16cid w16 w16cex w16sdtdh wp14">
   <w:footnote w:type="separator" w:id="-1">
     <w:p>
       <w:r>
@@ -2564,7 +2726,7 @@
 </file>
 
 <file path=word/numbering.xml><?xml version="1.0" encoding="utf-8"?>
-<w:numbering xmlns:wpc="http://schemas.microsoft.com/office/word/2010/wordprocessingCanvas" xmlns:cx="http://schemas.microsoft.com/office/drawing/2014/chartex" xmlns:cx1="http://schemas.microsoft.com/office/drawing/2015/9/8/chartex" xmlns:cx2="http://schemas.microsoft.com/office/drawing/2015/10/21/chartex" xmlns:cx3="http://schemas.microsoft.com/office/drawing/2016/5/9/chartex" xmlns:cx4="http://schemas.microsoft.com/office/drawing/2016/5/10/chartex" xmlns:cx5="http://schemas.microsoft.com/office/drawing/2016/5/11/chartex" xmlns:cx6="http://schemas.microsoft.com/office/drawing/2016/5/12/chartex" xmlns:cx7="http://schemas.microsoft.com/office/drawing/2016/5/13/chartex" xmlns:cx8="http://schemas.microsoft.com/office/drawing/2016/5/14/chartex" xmlns:mc="http://schemas.openxmlformats.org/markup-compatibility/2006" xmlns:aink="http://schemas.microsoft.com/office/drawing/2016/ink" xmlns:am3d="http://schemas.microsoft.com/office/drawing/2017/model3d" xmlns:o="urn:schemas-microsoft-com:office:office" xmlns:r="http://schemas.openxmlformats.org/officeDocument/2006/relationships" xmlns:m="http://schemas.openxmlformats.org/officeDocument/2006/math" xmlns:v="urn:schemas-microsoft-com:vml" xmlns:wp14="http://schemas.microsoft.com/office/word/2010/wordprocessingDrawing" xmlns:wp="http://schemas.openxmlformats.org/drawingml/2006/wordprocessingDrawing" xmlns:w10="urn:schemas-microsoft-com:office:word" xmlns:w="http://schemas.openxmlformats.org/wordprocessingml/2006/main" xmlns:w14="http://schemas.microsoft.com/office/word/2010/wordml" xmlns:w15="http://schemas.microsoft.com/office/word/2012/wordml" xmlns:w16cex="http://schemas.microsoft.com/office/word/2018/wordml/cex" xmlns:w16cid="http://schemas.microsoft.com/office/word/2016/wordml/cid" xmlns:w16="http://schemas.microsoft.com/office/word/2018/wordml" xmlns:w16sdtdh="http://schemas.microsoft.com/office/word/2020/wordml/sdtdatahash" xmlns:w16se="http://schemas.microsoft.com/office/word/2015/wordml/symex" xmlns:wpg="http://schemas.microsoft.com/office/word/2010/wordprocessingGroup" xmlns:wpi="http://schemas.microsoft.com/office/word/2010/wordprocessingInk" xmlns:wne="http://schemas.microsoft.com/office/word/2006/wordml" xmlns:wps="http://schemas.microsoft.com/office/word/2010/wordprocessingShape" mc:Ignorable="w14 w15 w16se w16cid w16 w16cex w16sdtdh wp14">
+<w:numbering xmlns:wpc="http://schemas.microsoft.com/office/word/2010/wordprocessingCanvas" xmlns:cx="http://schemas.microsoft.com/office/drawing/2014/chartex" xmlns:cx1="http://schemas.microsoft.com/office/drawing/2015/9/8/chartex" xmlns:cx2="http://schemas.microsoft.com/office/drawing/2015/10/21/chartex" xmlns:cx3="http://schemas.microsoft.com/office/drawing/2016/5/9/chartex" xmlns:cx4="http://schemas.microsoft.com/office/drawing/2016/5/10/chartex" xmlns:cx5="http://schemas.microsoft.com/office/drawing/2016/5/11/chartex" xmlns:cx6="http://schemas.microsoft.com/office/drawing/2016/5/12/chartex" xmlns:cx7="http://schemas.microsoft.com/office/drawing/2016/5/13/chartex" xmlns:cx8="http://schemas.microsoft.com/office/drawing/2016/5/14/chartex" xmlns:mc="http://schemas.openxmlformats.org/markup-compatibility/2006" xmlns:aink="http://schemas.microsoft.com/office/drawing/2016/ink" xmlns:am3d="http://schemas.microsoft.com/office/drawing/2017/model3d" xmlns:o="urn:schemas-microsoft-com:office:office" xmlns:oel="http://schemas.microsoft.com/office/2019/extlst" xmlns:r="http://schemas.openxmlformats.org/officeDocument/2006/relationships" xmlns:m="http://schemas.openxmlformats.org/officeDocument/2006/math" xmlns:v="urn:schemas-microsoft-com:vml" xmlns:wp14="http://schemas.microsoft.com/office/word/2010/wordprocessingDrawing" xmlns:wp="http://schemas.openxmlformats.org/drawingml/2006/wordprocessingDrawing" xmlns:w10="urn:schemas-microsoft-com:office:word" xmlns:w="http://schemas.openxmlformats.org/wordprocessingml/2006/main" xmlns:w14="http://schemas.microsoft.com/office/word/2010/wordml" xmlns:w15="http://schemas.microsoft.com/office/word/2012/wordml" xmlns:w16cex="http://schemas.microsoft.com/office/word/2018/wordml/cex" xmlns:w16cid="http://schemas.microsoft.com/office/word/2016/wordml/cid" xmlns:w16="http://schemas.microsoft.com/office/word/2018/wordml" xmlns:w16sdtdh="http://schemas.microsoft.com/office/word/2020/wordml/sdtdatahash" xmlns:w16se="http://schemas.microsoft.com/office/word/2015/wordml/symex" xmlns:wpg="http://schemas.microsoft.com/office/word/2010/wordprocessingGroup" xmlns:wpi="http://schemas.microsoft.com/office/word/2010/wordprocessingInk" xmlns:wne="http://schemas.microsoft.com/office/word/2006/wordml" xmlns:wps="http://schemas.microsoft.com/office/word/2010/wordprocessingShape" mc:Ignorable="w14 w15 w16se w16cid w16 w16cex w16sdtdh wp14">
   <w:abstractNum w:abstractNumId="0" w15:restartNumberingAfterBreak="0">
     <w:nsid w:val="048C1907"/>
     <w:multiLevelType w:val="hybridMultilevel"/>
@@ -2654,7 +2816,7 @@
       </w:pPr>
     </w:lvl>
   </w:abstractNum>
-  <w:num w:numId="1">
+  <w:num w:numId="1" w16cid:durableId="198513935">
     <w:abstractNumId w:val="0"/>
   </w:num>
 </w:numbering>

</xml_diff>